<commit_message>
Something idk these changes are 3 months old
</commit_message>
<xml_diff>
--- a/1 SRD - System Reference Document/E-CA Sequences.docx
+++ b/1 SRD - System Reference Document/E-CA Sequences.docx
@@ -1074,19 +1074,18 @@
         <w:t xml:space="preserve">. </w:t>
       </w:r>
       <w:r>
-        <w:t>Add 1 for each strenuous action performed. Then, adjust for encumbrance and worn armour</w:t>
-      </w:r>
-      <w:r>
-        <w:t xml:space="preserve"> (see page </w:t>
-      </w:r>
-      <w:r>
-        <w:rPr>
-          <w:color w:val="FF0000"/>
-        </w:rPr>
-        <w:t>XXX</w:t>
-      </w:r>
-      <w:r>
-        <w:t>).</w:t>
+        <w:t>Add 1 for each strenuous action performed</w:t>
+      </w:r>
+      <w:r>
+        <w:t xml:space="preserve"> (note: This can be modified if </w:t>
+      </w:r>
+      <w:proofErr w:type="gramStart"/>
+      <w:r>
+        <w:t>you’re</w:t>
+      </w:r>
+      <w:proofErr w:type="gramEnd"/>
+      <w:r>
+        <w:t xml:space="preserve"> wearing medium or heavier armour).</w:t>
       </w:r>
     </w:p>
     <w:p>
@@ -1166,7 +1165,19 @@
         <w:rPr>
           <w:color w:val="FF0000"/>
         </w:rPr>
-        <w:t>ax 2&gt;</w:t>
+        <w:t xml:space="preserve">ax </w:t>
+      </w:r>
+      <w:r>
+        <w:rPr>
+          <w:color w:val="FF0000"/>
+        </w:rPr>
+        <w:t>3</w:t>
+      </w:r>
+      <w:r>
+        <w:rPr>
+          <w:color w:val="FF0000"/>
+        </w:rPr>
+        <w:t>&gt;</w:t>
       </w:r>
     </w:p>
     <w:p>

</xml_diff>